<commit_message>
Documentacion(falta de explicacion arquitectura)
</commit_message>
<xml_diff>
--- a/Documentacion Gestor Enfermeria.docx
+++ b/Documentacion Gestor Enfermeria.docx
@@ -17,7 +17,7 @@
           <w:szCs w:val="40"/>
         </w:rPr>
       </w:pPr>
-      <w:bookmarkStart w:id="0" w:name="_Toc160637439"/>
+      <w:bookmarkStart w:id="0" w:name="_Toc160663246"/>
       <w:r>
         <w:rPr>
           <w:rFonts w:ascii="Times New Roman" w:eastAsia="Times New Roman" w:hAnsi="Times New Roman" w:cs="Times New Roman"/>
@@ -514,7 +514,7 @@
           <w:sz w:val="24"/>
           <w:szCs w:val="24"/>
         </w:rPr>
-        <w:t>X</w:t>
+        <w:t>7</w:t>
       </w:r>
       <w:r>
         <w:rPr>
@@ -614,7 +614,7 @@
           <w:r>
             <w:fldChar w:fldCharType="separate"/>
           </w:r>
-          <w:hyperlink w:anchor="_Toc160637439" w:history="1">
+          <w:hyperlink w:anchor="_Toc160663246" w:history="1">
             <w:r>
               <w:rPr>
                 <w:rStyle w:val="Hipervnculo"/>
@@ -642,7 +642,7 @@
                 <w:noProof/>
                 <w:webHidden/>
               </w:rPr>
-              <w:instrText xml:space="preserve"> PAGEREF _Toc160637439 \h </w:instrText>
+              <w:instrText xml:space="preserve"> PAGEREF _Toc160663246 \h </w:instrText>
             </w:r>
             <w:r>
               <w:rPr>
@@ -684,7 +684,7 @@
               <w:noProof/>
             </w:rPr>
           </w:pPr>
-          <w:hyperlink w:anchor="_Toc160637440" w:history="1">
+          <w:hyperlink w:anchor="_Toc160663247" w:history="1">
             <w:r>
               <w:rPr>
                 <w:rStyle w:val="Hipervnculo"/>
@@ -712,7 +712,7 @@
                 <w:noProof/>
                 <w:webHidden/>
               </w:rPr>
-              <w:instrText xml:space="preserve"> PAGEREF _Toc160637440 \h </w:instrText>
+              <w:instrText xml:space="preserve"> PAGEREF _Toc160663247 \h </w:instrText>
             </w:r>
             <w:r>
               <w:rPr>
@@ -754,7 +754,7 @@
               <w:noProof/>
             </w:rPr>
           </w:pPr>
-          <w:hyperlink w:anchor="_Toc160637441" w:history="1">
+          <w:hyperlink w:anchor="_Toc160663248" w:history="1">
             <w:r>
               <w:rPr>
                 <w:rStyle w:val="Hipervnculo"/>
@@ -782,7 +782,7 @@
                 <w:noProof/>
                 <w:webHidden/>
               </w:rPr>
-              <w:instrText xml:space="preserve"> PAGEREF _Toc160637441 \h </w:instrText>
+              <w:instrText xml:space="preserve"> PAGEREF _Toc160663248 \h </w:instrText>
             </w:r>
             <w:r>
               <w:rPr>
@@ -824,7 +824,7 @@
               <w:noProof/>
             </w:rPr>
           </w:pPr>
-          <w:hyperlink w:anchor="_Toc160637442" w:history="1">
+          <w:hyperlink w:anchor="_Toc160663249" w:history="1">
             <w:r>
               <w:rPr>
                 <w:rStyle w:val="Hipervnculo"/>
@@ -852,7 +852,7 @@
                 <w:noProof/>
                 <w:webHidden/>
               </w:rPr>
-              <w:instrText xml:space="preserve"> PAGEREF _Toc160637442 \h </w:instrText>
+              <w:instrText xml:space="preserve"> PAGEREF _Toc160663249 \h </w:instrText>
             </w:r>
             <w:r>
               <w:rPr>
@@ -894,7 +894,7 @@
               <w:noProof/>
             </w:rPr>
           </w:pPr>
-          <w:hyperlink w:anchor="_Toc160637443" w:history="1">
+          <w:hyperlink w:anchor="_Toc160663250" w:history="1">
             <w:r>
               <w:rPr>
                 <w:rStyle w:val="Hipervnculo"/>
@@ -922,7 +922,7 @@
                 <w:noProof/>
                 <w:webHidden/>
               </w:rPr>
-              <w:instrText xml:space="preserve"> PAGEREF _Toc160637443 \h </w:instrText>
+              <w:instrText xml:space="preserve"> PAGEREF _Toc160663250 \h </w:instrText>
             </w:r>
             <w:r>
               <w:rPr>
@@ -964,7 +964,7 @@
               <w:noProof/>
             </w:rPr>
           </w:pPr>
-          <w:hyperlink w:anchor="_Toc160637444" w:history="1">
+          <w:hyperlink w:anchor="_Toc160663251" w:history="1">
             <w:r>
               <w:rPr>
                 <w:rStyle w:val="Hipervnculo"/>
@@ -992,7 +992,7 @@
                 <w:noProof/>
                 <w:webHidden/>
               </w:rPr>
-              <w:instrText xml:space="preserve"> PAGEREF _Toc160637444 \h </w:instrText>
+              <w:instrText xml:space="preserve"> PAGEREF _Toc160663251 \h </w:instrText>
             </w:r>
             <w:r>
               <w:rPr>
@@ -1034,7 +1034,7 @@
               <w:noProof/>
             </w:rPr>
           </w:pPr>
-          <w:hyperlink w:anchor="_Toc160637445" w:history="1">
+          <w:hyperlink w:anchor="_Toc160663252" w:history="1">
             <w:r>
               <w:rPr>
                 <w:rStyle w:val="Hipervnculo"/>
@@ -1062,7 +1062,7 @@
                 <w:noProof/>
                 <w:webHidden/>
               </w:rPr>
-              <w:instrText xml:space="preserve"> PAGEREF _Toc160637445 \h </w:instrText>
+              <w:instrText xml:space="preserve"> PAGEREF _Toc160663252 \h </w:instrText>
             </w:r>
             <w:r>
               <w:rPr>
@@ -1104,7 +1104,7 @@
               <w:noProof/>
             </w:rPr>
           </w:pPr>
-          <w:hyperlink w:anchor="_Toc160637446" w:history="1">
+          <w:hyperlink w:anchor="_Toc160663253" w:history="1">
             <w:r>
               <w:rPr>
                 <w:rStyle w:val="Hipervnculo"/>
@@ -1132,7 +1132,7 @@
                 <w:noProof/>
                 <w:webHidden/>
               </w:rPr>
-              <w:instrText xml:space="preserve"> PAGEREF _Toc160637446 \h </w:instrText>
+              <w:instrText xml:space="preserve"> PAGEREF _Toc160663253 \h </w:instrText>
             </w:r>
             <w:r>
               <w:rPr>
@@ -1174,7 +1174,7 @@
               <w:noProof/>
             </w:rPr>
           </w:pPr>
-          <w:hyperlink w:anchor="_Toc160637447" w:history="1">
+          <w:hyperlink w:anchor="_Toc160663254" w:history="1">
             <w:r>
               <w:rPr>
                 <w:rStyle w:val="Hipervnculo"/>
@@ -1202,7 +1202,7 @@
                 <w:noProof/>
                 <w:webHidden/>
               </w:rPr>
-              <w:instrText xml:space="preserve"> PAGEREF _Toc160637447 \h </w:instrText>
+              <w:instrText xml:space="preserve"> PAGEREF _Toc160663254 \h </w:instrText>
             </w:r>
             <w:r>
               <w:rPr>
@@ -1244,7 +1244,7 @@
               <w:noProof/>
             </w:rPr>
           </w:pPr>
-          <w:hyperlink w:anchor="_Toc160637448" w:history="1">
+          <w:hyperlink w:anchor="_Toc160663255" w:history="1">
             <w:r>
               <w:rPr>
                 <w:rStyle w:val="Hipervnculo"/>
@@ -1272,7 +1272,7 @@
                 <w:noProof/>
                 <w:webHidden/>
               </w:rPr>
-              <w:instrText xml:space="preserve"> PAGEREF _Toc160637448 \h </w:instrText>
+              <w:instrText xml:space="preserve"> PAGEREF _Toc160663255 \h </w:instrText>
             </w:r>
             <w:r>
               <w:rPr>
@@ -1292,7 +1292,7 @@
                 <w:noProof/>
                 <w:webHidden/>
               </w:rPr>
-              <w:t>6</w:t>
+              <w:t>7</w:t>
             </w:r>
             <w:r>
               <w:rPr>
@@ -1314,7 +1314,7 @@
               <w:noProof/>
             </w:rPr>
           </w:pPr>
-          <w:hyperlink w:anchor="_Toc160637449" w:history="1">
+          <w:hyperlink w:anchor="_Toc160663256" w:history="1">
             <w:r>
               <w:rPr>
                 <w:rStyle w:val="Hipervnculo"/>
@@ -1342,7 +1342,7 @@
                 <w:noProof/>
                 <w:webHidden/>
               </w:rPr>
-              <w:instrText xml:space="preserve"> PAGEREF _Toc160637449 \h </w:instrText>
+              <w:instrText xml:space="preserve"> PAGEREF _Toc160663256 \h </w:instrText>
             </w:r>
             <w:r>
               <w:rPr>
@@ -1362,7 +1362,7 @@
                 <w:noProof/>
                 <w:webHidden/>
               </w:rPr>
-              <w:t>7</w:t>
+              <w:t>8</w:t>
             </w:r>
             <w:r>
               <w:rPr>
@@ -1384,7 +1384,7 @@
               <w:noProof/>
             </w:rPr>
           </w:pPr>
-          <w:hyperlink w:anchor="_Toc160637450" w:history="1">
+          <w:hyperlink w:anchor="_Toc160663257" w:history="1">
             <w:r>
               <w:rPr>
                 <w:rStyle w:val="Hipervnculo"/>
@@ -1412,7 +1412,7 @@
                 <w:noProof/>
                 <w:webHidden/>
               </w:rPr>
-              <w:instrText xml:space="preserve"> PAGEREF _Toc160637450 \h </w:instrText>
+              <w:instrText xml:space="preserve"> PAGEREF _Toc160663257 \h </w:instrText>
             </w:r>
             <w:r>
               <w:rPr>
@@ -1432,7 +1432,7 @@
                 <w:noProof/>
                 <w:webHidden/>
               </w:rPr>
-              <w:t>8</w:t>
+              <w:t>9</w:t>
             </w:r>
             <w:r>
               <w:rPr>
@@ -1454,14 +1454,14 @@
               <w:noProof/>
             </w:rPr>
           </w:pPr>
-          <w:hyperlink w:anchor="_Toc160637451" w:history="1">
+          <w:hyperlink w:anchor="_Toc160663258" w:history="1">
             <w:r>
               <w:rPr>
                 <w:rStyle w:val="Hipervnculo"/>
                 <w:rFonts w:ascii="Times New Roman" w:eastAsia="Times New Roman" w:hAnsi="Times New Roman"/>
                 <w:noProof/>
               </w:rPr>
-              <w:t>Panel de Citas del Paciente</w:t>
+              <w:t>Formulario programar cita</w:t>
             </w:r>
             <w:r>
               <w:rPr>
@@ -1482,7 +1482,7 @@
                 <w:noProof/>
                 <w:webHidden/>
               </w:rPr>
-              <w:instrText xml:space="preserve"> PAGEREF _Toc160637451 \h </w:instrText>
+              <w:instrText xml:space="preserve"> PAGEREF _Toc160663258 \h </w:instrText>
             </w:r>
             <w:r>
               <w:rPr>
@@ -1502,7 +1502,7 @@
                 <w:noProof/>
                 <w:webHidden/>
               </w:rPr>
-              <w:t>9</w:t>
+              <w:t>10</w:t>
             </w:r>
             <w:r>
               <w:rPr>
@@ -1524,14 +1524,14 @@
               <w:noProof/>
             </w:rPr>
           </w:pPr>
-          <w:hyperlink w:anchor="_Toc160637452" w:history="1">
+          <w:hyperlink w:anchor="_Toc160663259" w:history="1">
             <w:r>
               <w:rPr>
                 <w:rStyle w:val="Hipervnculo"/>
                 <w:rFonts w:ascii="Times New Roman" w:eastAsia="Times New Roman" w:hAnsi="Times New Roman"/>
                 <w:noProof/>
               </w:rPr>
-              <w:t>Panel de Visitas del Paciente</w:t>
+              <w:t>Panel de Citas del Paciente</w:t>
             </w:r>
             <w:r>
               <w:rPr>
@@ -1552,7 +1552,7 @@
                 <w:noProof/>
                 <w:webHidden/>
               </w:rPr>
-              <w:instrText xml:space="preserve"> PAGEREF _Toc160637452 \h </w:instrText>
+              <w:instrText xml:space="preserve"> PAGEREF _Toc160663259 \h </w:instrText>
             </w:r>
             <w:r>
               <w:rPr>
@@ -1572,7 +1572,7 @@
                 <w:noProof/>
                 <w:webHidden/>
               </w:rPr>
-              <w:t>9</w:t>
+              <w:t>11</w:t>
             </w:r>
             <w:r>
               <w:rPr>
@@ -1594,13 +1594,223 @@
               <w:noProof/>
             </w:rPr>
           </w:pPr>
-          <w:hyperlink w:anchor="_Toc160637453" w:history="1">
+          <w:hyperlink w:anchor="_Toc160663260" w:history="1">
             <w:r>
               <w:rPr>
                 <w:rStyle w:val="Hipervnculo"/>
                 <w:rFonts w:ascii="Times New Roman" w:eastAsia="Times New Roman" w:hAnsi="Times New Roman"/>
                 <w:noProof/>
               </w:rPr>
+              <w:t>Panel de Visitas del Paciente</w:t>
+            </w:r>
+            <w:r>
+              <w:rPr>
+                <w:noProof/>
+                <w:webHidden/>
+              </w:rPr>
+              <w:tab/>
+            </w:r>
+            <w:r>
+              <w:rPr>
+                <w:noProof/>
+                <w:webHidden/>
+              </w:rPr>
+              <w:fldChar w:fldCharType="begin"/>
+            </w:r>
+            <w:r>
+              <w:rPr>
+                <w:noProof/>
+                <w:webHidden/>
+              </w:rPr>
+              <w:instrText xml:space="preserve"> PAGEREF _Toc160663260 \h </w:instrText>
+            </w:r>
+            <w:r>
+              <w:rPr>
+                <w:noProof/>
+                <w:webHidden/>
+              </w:rPr>
+            </w:r>
+            <w:r>
+              <w:rPr>
+                <w:noProof/>
+                <w:webHidden/>
+              </w:rPr>
+              <w:fldChar w:fldCharType="separate"/>
+            </w:r>
+            <w:r>
+              <w:rPr>
+                <w:noProof/>
+                <w:webHidden/>
+              </w:rPr>
+              <w:t>12</w:t>
+            </w:r>
+            <w:r>
+              <w:rPr>
+                <w:noProof/>
+                <w:webHidden/>
+              </w:rPr>
+              <w:fldChar w:fldCharType="end"/>
+            </w:r>
+          </w:hyperlink>
+        </w:p>
+        <w:p>
+          <w:pPr>
+            <w:pStyle w:val="TDC2"/>
+            <w:tabs>
+              <w:tab w:val="right" w:leader="dot" w:pos="8494"/>
+            </w:tabs>
+            <w:rPr>
+              <w:rFonts w:cstheme="minorBidi"/>
+              <w:noProof/>
+            </w:rPr>
+          </w:pPr>
+          <w:hyperlink w:anchor="_Toc160663261" w:history="1">
+            <w:r>
+              <w:rPr>
+                <w:rStyle w:val="Hipervnculo"/>
+                <w:rFonts w:ascii="Times New Roman" w:eastAsia="Times New Roman" w:hAnsi="Times New Roman"/>
+                <w:noProof/>
+              </w:rPr>
+              <w:t>Formulario añadir visitas</w:t>
+            </w:r>
+            <w:r>
+              <w:rPr>
+                <w:noProof/>
+                <w:webHidden/>
+              </w:rPr>
+              <w:tab/>
+            </w:r>
+            <w:r>
+              <w:rPr>
+                <w:noProof/>
+                <w:webHidden/>
+              </w:rPr>
+              <w:fldChar w:fldCharType="begin"/>
+            </w:r>
+            <w:r>
+              <w:rPr>
+                <w:noProof/>
+                <w:webHidden/>
+              </w:rPr>
+              <w:instrText xml:space="preserve"> PAGEREF _Toc160663261 \h </w:instrText>
+            </w:r>
+            <w:r>
+              <w:rPr>
+                <w:noProof/>
+                <w:webHidden/>
+              </w:rPr>
+            </w:r>
+            <w:r>
+              <w:rPr>
+                <w:noProof/>
+                <w:webHidden/>
+              </w:rPr>
+              <w:fldChar w:fldCharType="separate"/>
+            </w:r>
+            <w:r>
+              <w:rPr>
+                <w:noProof/>
+                <w:webHidden/>
+              </w:rPr>
+              <w:t>13</w:t>
+            </w:r>
+            <w:r>
+              <w:rPr>
+                <w:noProof/>
+                <w:webHidden/>
+              </w:rPr>
+              <w:fldChar w:fldCharType="end"/>
+            </w:r>
+          </w:hyperlink>
+        </w:p>
+        <w:p>
+          <w:pPr>
+            <w:pStyle w:val="TDC2"/>
+            <w:tabs>
+              <w:tab w:val="right" w:leader="dot" w:pos="8494"/>
+            </w:tabs>
+            <w:rPr>
+              <w:rFonts w:cstheme="minorBidi"/>
+              <w:noProof/>
+            </w:rPr>
+          </w:pPr>
+          <w:hyperlink w:anchor="_Toc160663262" w:history="1">
+            <w:r>
+              <w:rPr>
+                <w:rStyle w:val="Hipervnculo"/>
+                <w:rFonts w:ascii="Times New Roman" w:eastAsia="Times New Roman" w:hAnsi="Times New Roman"/>
+                <w:noProof/>
+              </w:rPr>
+              <w:t>Formulario añadir citas</w:t>
+            </w:r>
+            <w:r>
+              <w:rPr>
+                <w:noProof/>
+                <w:webHidden/>
+              </w:rPr>
+              <w:tab/>
+            </w:r>
+            <w:r>
+              <w:rPr>
+                <w:noProof/>
+                <w:webHidden/>
+              </w:rPr>
+              <w:fldChar w:fldCharType="begin"/>
+            </w:r>
+            <w:r>
+              <w:rPr>
+                <w:noProof/>
+                <w:webHidden/>
+              </w:rPr>
+              <w:instrText xml:space="preserve"> PAGEREF _Toc160663262 \h </w:instrText>
+            </w:r>
+            <w:r>
+              <w:rPr>
+                <w:noProof/>
+                <w:webHidden/>
+              </w:rPr>
+            </w:r>
+            <w:r>
+              <w:rPr>
+                <w:noProof/>
+                <w:webHidden/>
+              </w:rPr>
+              <w:fldChar w:fldCharType="separate"/>
+            </w:r>
+            <w:r>
+              <w:rPr>
+                <w:noProof/>
+                <w:webHidden/>
+              </w:rPr>
+              <w:t>14</w:t>
+            </w:r>
+            <w:r>
+              <w:rPr>
+                <w:noProof/>
+                <w:webHidden/>
+              </w:rPr>
+              <w:fldChar w:fldCharType="end"/>
+            </w:r>
+          </w:hyperlink>
+        </w:p>
+        <w:p>
+          <w:pPr>
+            <w:pStyle w:val="TDC2"/>
+            <w:tabs>
+              <w:tab w:val="right" w:leader="dot" w:pos="8494"/>
+            </w:tabs>
+            <w:rPr>
+              <w:rFonts w:cstheme="minorBidi"/>
+              <w:noProof/>
+            </w:rPr>
+          </w:pPr>
+          <w:hyperlink w:anchor="_Toc160663263" w:history="1">
+            <w:r>
+              <w:rPr>
+                <w:rStyle w:val="Hipervnculo"/>
+                <w:rFonts w:ascii="Times New Roman" w:eastAsia="Times New Roman" w:hAnsi="Times New Roman"/>
+                <w:noProof/>
+              </w:rPr>
               <w:t>Panel de Calendario</w:t>
             </w:r>
             <w:r>
@@ -1622,7 +1832,7 @@
                 <w:noProof/>
                 <w:webHidden/>
               </w:rPr>
-              <w:instrText xml:space="preserve"> PAGEREF _Toc160637453 \h </w:instrText>
+              <w:instrText xml:space="preserve"> PAGEREF _Toc160663263 \h </w:instrText>
             </w:r>
             <w:r>
               <w:rPr>
@@ -1642,7 +1852,7 @@
                 <w:noProof/>
                 <w:webHidden/>
               </w:rPr>
-              <w:t>10</w:t>
+              <w:t>15</w:t>
             </w:r>
             <w:r>
               <w:rPr>
@@ -1664,7 +1874,7 @@
               <w:noProof/>
             </w:rPr>
           </w:pPr>
-          <w:hyperlink w:anchor="_Toc160637454" w:history="1">
+          <w:hyperlink w:anchor="_Toc160663264" w:history="1">
             <w:r>
               <w:rPr>
                 <w:rStyle w:val="Hipervnculo"/>
@@ -1692,7 +1902,7 @@
                 <w:noProof/>
                 <w:webHidden/>
               </w:rPr>
-              <w:instrText xml:space="preserve"> PAGEREF _Toc160637454 \h </w:instrText>
+              <w:instrText xml:space="preserve"> PAGEREF _Toc160663264 \h </w:instrText>
             </w:r>
             <w:r>
               <w:rPr>
@@ -1712,7 +1922,7 @@
                 <w:noProof/>
                 <w:webHidden/>
               </w:rPr>
-              <w:t>11</w:t>
+              <w:t>16</w:t>
             </w:r>
             <w:r>
               <w:rPr>
@@ -1734,14 +1944,14 @@
               <w:noProof/>
             </w:rPr>
           </w:pPr>
-          <w:hyperlink w:anchor="_Toc160637455" w:history="1">
+          <w:hyperlink w:anchor="_Toc160663265" w:history="1">
             <w:r>
               <w:rPr>
                 <w:rStyle w:val="Hipervnculo"/>
                 <w:rFonts w:ascii="Times New Roman" w:eastAsia="Times New Roman" w:hAnsi="Times New Roman"/>
                 <w:noProof/>
               </w:rPr>
-              <w:t>¿Porque hemos decidido refactorizar y pasar del MVVM a la arquitectura hexagonal y Clean Architecture?</w:t>
+              <w:t>¿Porque hemos decidido refactorizar y pasar de MVVM a la arquitectura hexagonal y Clean Architecture?</w:t>
             </w:r>
             <w:r>
               <w:rPr>
@@ -1762,7 +1972,7 @@
                 <w:noProof/>
                 <w:webHidden/>
               </w:rPr>
-              <w:instrText xml:space="preserve"> PAGEREF _Toc160637455 \h </w:instrText>
+              <w:instrText xml:space="preserve"> PAGEREF _Toc160663265 \h </w:instrText>
             </w:r>
             <w:r>
               <w:rPr>
@@ -1782,7 +1992,7 @@
                 <w:noProof/>
                 <w:webHidden/>
               </w:rPr>
-              <w:t>18</w:t>
+              <w:t>23</w:t>
             </w:r>
             <w:r>
               <w:rPr>
@@ -1804,7 +2014,7 @@
               <w:noProof/>
             </w:rPr>
           </w:pPr>
-          <w:hyperlink w:anchor="_Toc160637456" w:history="1">
+          <w:hyperlink w:anchor="_Toc160663266" w:history="1">
             <w:r>
               <w:rPr>
                 <w:rStyle w:val="Hipervnculo"/>
@@ -1832,7 +2042,7 @@
                 <w:noProof/>
                 <w:webHidden/>
               </w:rPr>
-              <w:instrText xml:space="preserve"> PAGEREF _Toc160637456 \h </w:instrText>
+              <w:instrText xml:space="preserve"> PAGEREF _Toc160663266 \h </w:instrText>
             </w:r>
             <w:r>
               <w:rPr>
@@ -1852,7 +2062,7 @@
                 <w:noProof/>
                 <w:webHidden/>
               </w:rPr>
-              <w:t>19</w:t>
+              <w:t>24</w:t>
             </w:r>
             <w:r>
               <w:rPr>
@@ -1874,7 +2084,7 @@
               <w:noProof/>
             </w:rPr>
           </w:pPr>
-          <w:hyperlink w:anchor="_Toc160637457" w:history="1">
+          <w:hyperlink w:anchor="_Toc160663267" w:history="1">
             <w:r>
               <w:rPr>
                 <w:rStyle w:val="Hipervnculo"/>
@@ -1902,7 +2112,7 @@
                 <w:noProof/>
                 <w:webHidden/>
               </w:rPr>
-              <w:instrText xml:space="preserve"> PAGEREF _Toc160637457 \h </w:instrText>
+              <w:instrText xml:space="preserve"> PAGEREF _Toc160663267 \h </w:instrText>
             </w:r>
             <w:r>
               <w:rPr>
@@ -1922,7 +2132,7 @@
                 <w:noProof/>
                 <w:webHidden/>
               </w:rPr>
-              <w:t>20</w:t>
+              <w:t>25</w:t>
             </w:r>
             <w:r>
               <w:rPr>
@@ -1978,7 +2188,7 @@
           <w:rFonts w:ascii="Times New Roman" w:eastAsia="Times New Roman" w:hAnsi="Times New Roman" w:cs="Times New Roman"/>
         </w:rPr>
       </w:pPr>
-      <w:bookmarkStart w:id="14" w:name="_Toc160637440"/>
+      <w:bookmarkStart w:id="14" w:name="_Toc160663247"/>
       <w:r>
         <w:rPr>
           <w:rFonts w:ascii="Times New Roman" w:eastAsia="Times New Roman" w:hAnsi="Times New Roman" w:cs="Times New Roman"/>
@@ -2039,7 +2249,7 @@
           <w:rFonts w:ascii="Times New Roman" w:eastAsia="Times New Roman" w:hAnsi="Times New Roman" w:cs="Times New Roman"/>
         </w:rPr>
       </w:pPr>
-      <w:bookmarkStart w:id="16" w:name="_Toc160637441"/>
+      <w:bookmarkStart w:id="16" w:name="_Toc160663248"/>
       <w:r>
         <w:rPr>
           <w:rFonts w:ascii="Times New Roman" w:eastAsia="Times New Roman" w:hAnsi="Times New Roman" w:cs="Times New Roman"/>
@@ -2243,7 +2453,7 @@
           <w:rFonts w:ascii="Times New Roman" w:eastAsia="Times New Roman" w:hAnsi="Times New Roman" w:cs="Times New Roman"/>
         </w:rPr>
       </w:pPr>
-      <w:bookmarkStart w:id="17" w:name="_Toc160637442"/>
+      <w:bookmarkStart w:id="17" w:name="_Toc160663249"/>
       <w:r>
         <w:rPr>
           <w:rFonts w:ascii="Times New Roman" w:eastAsia="Times New Roman" w:hAnsi="Times New Roman" w:cs="Times New Roman"/>
@@ -2277,7 +2487,7 @@
           <w:rFonts w:ascii="Times New Roman" w:eastAsia="Times New Roman" w:hAnsi="Times New Roman" w:cs="Times New Roman"/>
         </w:rPr>
       </w:pPr>
-      <w:bookmarkStart w:id="18" w:name="_Toc160637443"/>
+      <w:bookmarkStart w:id="18" w:name="_Toc160663250"/>
       <w:r>
         <w:rPr>
           <w:rFonts w:ascii="Times New Roman" w:eastAsia="Times New Roman" w:hAnsi="Times New Roman" w:cs="Times New Roman"/>
@@ -2496,7 +2706,7 @@
           <w:rFonts w:ascii="Times New Roman" w:eastAsia="Times New Roman" w:hAnsi="Times New Roman" w:cs="Times New Roman"/>
         </w:rPr>
       </w:pPr>
-      <w:bookmarkStart w:id="19" w:name="_Toc160637444"/>
+      <w:bookmarkStart w:id="19" w:name="_Toc160663251"/>
       <w:r>
         <w:rPr>
           <w:rFonts w:ascii="Times New Roman" w:eastAsia="Times New Roman" w:hAnsi="Times New Roman" w:cs="Times New Roman"/>
@@ -2689,7 +2899,7 @@
           <w:rFonts w:ascii="Times New Roman" w:eastAsia="Times New Roman" w:hAnsi="Times New Roman" w:cs="Times New Roman"/>
         </w:rPr>
       </w:pPr>
-      <w:bookmarkStart w:id="20" w:name="_Toc160637445"/>
+      <w:bookmarkStart w:id="20" w:name="_Toc160663252"/>
       <w:r>
         <w:rPr>
           <w:rFonts w:ascii="Times New Roman" w:eastAsia="Times New Roman" w:hAnsi="Times New Roman" w:cs="Times New Roman"/>
@@ -2731,7 +2941,7 @@
           <w:rFonts w:ascii="Times New Roman" w:eastAsia="Times New Roman" w:hAnsi="Times New Roman" w:cs="Times New Roman"/>
         </w:rPr>
       </w:pPr>
-      <w:bookmarkStart w:id="21" w:name="_Toc160637446"/>
+      <w:bookmarkStart w:id="21" w:name="_Toc160663253"/>
       <w:r>
         <w:rPr>
           <w:rFonts w:ascii="Times New Roman" w:eastAsia="Times New Roman" w:hAnsi="Times New Roman" w:cs="Times New Roman"/>
@@ -2853,7 +3063,7 @@
           <w:rFonts w:ascii="Times New Roman" w:eastAsia="Times New Roman" w:hAnsi="Times New Roman" w:cs="Times New Roman"/>
         </w:rPr>
       </w:pPr>
-      <w:bookmarkStart w:id="22" w:name="_Toc160637447"/>
+      <w:bookmarkStart w:id="22" w:name="_Toc160663254"/>
       <w:r>
         <w:rPr>
           <w:rFonts w:ascii="Times New Roman" w:eastAsia="Times New Roman" w:hAnsi="Times New Roman" w:cs="Times New Roman"/>
@@ -2876,7 +3086,73 @@
           <w:sz w:val="24"/>
           <w:szCs w:val="24"/>
         </w:rPr>
-        <w:t>Después del inicio de sesión, los usuarios son recibidos con un panel principal que muestra un resumen de la información relevante sobre la salud del estudiante, sus citas y sus visitas. Estas vistas se explicarán más detalladamente en una sección posterior. Además, este panel principal proporciona acceso a la navegación por la aplicación y a sus botones de acción rápida, con sus respectivas acciones de crear, editar, plantilla de visitas y eliminar.</w:t>
+        <w:t>Después del inicio de sesión, los usuarios son recibidos con un panel principal que muestra un resumen de la información relevante sobre la salud del estudiante, sus citas y sus visitas. Estas vistas se explicarán más detalladamente en una sección posterior. Además, este panel principal proporciona acceso a la navegación por la aplicación y a sus botones de acción rápida</w:t>
+      </w:r>
+      <w:r>
+        <w:rPr>
+          <w:rFonts w:ascii="Times New Roman" w:eastAsia="Times New Roman" w:hAnsi="Times New Roman" w:cs="Times New Roman"/>
+          <w:sz w:val="24"/>
+          <w:szCs w:val="24"/>
+        </w:rPr>
+        <w:t>.</w:t>
+      </w:r>
+    </w:p>
+    <w:p>
+      <w:pPr>
+        <w:rPr>
+          <w:rFonts w:ascii="Times New Roman" w:eastAsia="Times New Roman" w:hAnsi="Times New Roman" w:cs="Times New Roman"/>
+          <w:sz w:val="24"/>
+          <w:szCs w:val="24"/>
+        </w:rPr>
+      </w:pPr>
+      <w:r>
+        <w:rPr>
+          <w:rFonts w:ascii="Times New Roman" w:eastAsia="Times New Roman" w:hAnsi="Times New Roman" w:cs="Times New Roman"/>
+          <w:noProof/>
+          <w:sz w:val="24"/>
+          <w:szCs w:val="24"/>
+        </w:rPr>
+        <w:drawing>
+          <wp:inline distT="0" distB="0" distL="0" distR="0">
+            <wp:extent cx="5400040" cy="2889885"/>
+            <wp:effectExtent l="0" t="0" r="0" b="5715"/>
+            <wp:docPr id="3" name="Imagen 3"/>
+            <wp:cNvGraphicFramePr>
+              <a:graphicFrameLocks xmlns:a="http://schemas.openxmlformats.org/drawingml/2006/main" noChangeAspect="1"/>
+            </wp:cNvGraphicFramePr>
+            <a:graphic xmlns:a="http://schemas.openxmlformats.org/drawingml/2006/main">
+              <a:graphicData uri="http://schemas.openxmlformats.org/drawingml/2006/picture">
+                <pic:pic xmlns:pic="http://schemas.openxmlformats.org/drawingml/2006/picture">
+                  <pic:nvPicPr>
+                    <pic:cNvPr id="3" name="Captura de pantalla 2024-03-06 231647.png"/>
+                    <pic:cNvPicPr/>
+                  </pic:nvPicPr>
+                  <pic:blipFill>
+                    <a:blip r:embed="rId11" cstate="print">
+                      <a:extLst>
+                        <a:ext uri="{28A0092B-C50C-407E-A947-70E740481C1C}">
+                          <a14:useLocalDpi xmlns:a14="http://schemas.microsoft.com/office/drawing/2010/main" val="0"/>
+                        </a:ext>
+                      </a:extLst>
+                    </a:blip>
+                    <a:stretch>
+                      <a:fillRect/>
+                    </a:stretch>
+                  </pic:blipFill>
+                  <pic:spPr>
+                    <a:xfrm>
+                      <a:off x="0" y="0"/>
+                      <a:ext cx="5400040" cy="2889885"/>
+                    </a:xfrm>
+                    <a:prstGeom prst="rect">
+                      <a:avLst/>
+                    </a:prstGeom>
+                  </pic:spPr>
+                </pic:pic>
+              </a:graphicData>
+            </a:graphic>
+          </wp:inline>
+        </w:drawing>
       </w:r>
     </w:p>
     <w:p>
@@ -2888,6 +3164,25 @@
           <w:u w:val="single"/>
         </w:rPr>
       </w:pPr>
+      <w:r>
+        <w:rPr>
+          <w:rFonts w:ascii="Times New Roman" w:eastAsia="Times New Roman" w:hAnsi="Times New Roman" w:cs="Times New Roman"/>
+          <w:sz w:val="24"/>
+          <w:szCs w:val="24"/>
+          <w:u w:val="single"/>
+        </w:rPr>
+        <w:br w:type="page"/>
+      </w:r>
+    </w:p>
+    <w:p>
+      <w:pPr>
+        <w:rPr>
+          <w:rFonts w:ascii="Times New Roman" w:eastAsia="Times New Roman" w:hAnsi="Times New Roman" w:cs="Times New Roman"/>
+          <w:sz w:val="24"/>
+          <w:szCs w:val="24"/>
+          <w:u w:val="single"/>
+        </w:rPr>
+      </w:pPr>
     </w:p>
     <w:p>
       <w:pPr>
@@ -2896,7 +3191,7 @@
           <w:rFonts w:ascii="Times New Roman" w:eastAsia="Times New Roman" w:hAnsi="Times New Roman" w:cs="Times New Roman"/>
         </w:rPr>
       </w:pPr>
-      <w:bookmarkStart w:id="23" w:name="_Toc160637448"/>
+      <w:bookmarkStart w:id="23" w:name="_Toc160663255"/>
       <w:r>
         <w:rPr>
           <w:rFonts w:ascii="Times New Roman" w:eastAsia="Times New Roman" w:hAnsi="Times New Roman" w:cs="Times New Roman"/>
@@ -2987,7 +3282,7 @@
                     <pic:cNvPicPr/>
                   </pic:nvPicPr>
                   <pic:blipFill>
-                    <a:blip r:embed="rId11" cstate="print">
+                    <a:blip r:embed="rId12" cstate="print">
                       <a:extLst>
                         <a:ext uri="{28A0092B-C50C-407E-A947-70E740481C1C}">
                           <a14:useLocalDpi xmlns:a14="http://schemas.microsoft.com/office/drawing/2010/main" val="0"/>
@@ -3027,7 +3322,7 @@
         </w:rPr>
         <w:br w:type="page"/>
       </w:r>
-      <w:bookmarkStart w:id="24" w:name="_Toc160637449"/>
+      <w:bookmarkStart w:id="24" w:name="_Toc160663256"/>
       <w:r>
         <w:rPr>
           <w:rFonts w:ascii="Times New Roman" w:eastAsia="Times New Roman" w:hAnsi="Times New Roman" w:cs="Times New Roman"/>
@@ -3084,7 +3379,7 @@
                     <pic:cNvPicPr/>
                   </pic:nvPicPr>
                   <pic:blipFill>
-                    <a:blip r:embed="rId12">
+                    <a:blip r:embed="rId13">
                       <a:extLst>
                         <a:ext uri="{28A0092B-C50C-407E-A947-70E740481C1C}">
                           <a14:useLocalDpi xmlns:a14="http://schemas.microsoft.com/office/drawing/2010/main" val="0"/>
@@ -3154,7 +3449,7 @@
           <w:rFonts w:ascii="Times New Roman" w:eastAsia="Times New Roman" w:hAnsi="Times New Roman" w:cs="Times New Roman"/>
         </w:rPr>
       </w:pPr>
-      <w:bookmarkStart w:id="25" w:name="_Toc160637450"/>
+      <w:bookmarkStart w:id="25" w:name="_Toc160663257"/>
       <w:r>
         <w:rPr>
           <w:rFonts w:ascii="Times New Roman" w:eastAsia="Times New Roman" w:hAnsi="Times New Roman" w:cs="Times New Roman"/>
@@ -3220,7 +3515,7 @@
                     <pic:cNvPicPr/>
                   </pic:nvPicPr>
                   <pic:blipFill>
-                    <a:blip r:embed="rId13" cstate="print">
+                    <a:blip r:embed="rId14" cstate="print">
                       <a:extLst>
                         <a:ext uri="{28A0092B-C50C-407E-A947-70E740481C1C}">
                           <a14:useLocalDpi xmlns:a14="http://schemas.microsoft.com/office/drawing/2010/main" val="0"/>
@@ -3266,28 +3561,154 @@
     </w:p>
     <w:p>
       <w:pPr>
-        <w:rPr>
-          <w:rFonts w:ascii="Times New Roman" w:eastAsia="Times New Roman" w:hAnsi="Times New Roman" w:cs="Times New Roman"/>
-          <w:sz w:val="24"/>
-          <w:szCs w:val="24"/>
-        </w:rPr>
-      </w:pPr>
-    </w:p>
-    <w:p>
-      <w:pPr>
         <w:pStyle w:val="Ttulo2"/>
         <w:rPr>
           <w:rFonts w:ascii="Times New Roman" w:eastAsia="Times New Roman" w:hAnsi="Times New Roman" w:cs="Times New Roman"/>
         </w:rPr>
       </w:pPr>
-      <w:bookmarkStart w:id="26" w:name="_Toc160637451"/>
+      <w:bookmarkStart w:id="26" w:name="_Toc160663258"/>
+      <w:r>
+        <w:rPr>
+          <w:rFonts w:ascii="Times New Roman" w:eastAsia="Times New Roman" w:hAnsi="Times New Roman" w:cs="Times New Roman"/>
+        </w:rPr>
+        <w:lastRenderedPageBreak/>
+        <w:t>Formulario programar cita</w:t>
+      </w:r>
+      <w:bookmarkEnd w:id="26"/>
+    </w:p>
+    <w:p>
+      <w:pPr>
+        <w:rPr>
+          <w:rFonts w:ascii="Times New Roman" w:eastAsia="Times New Roman" w:hAnsi="Times New Roman" w:cs="Times New Roman"/>
+          <w:sz w:val="24"/>
+          <w:szCs w:val="24"/>
+        </w:rPr>
+      </w:pPr>
+      <w:r>
+        <w:rPr>
+          <w:rFonts w:ascii="Times New Roman" w:eastAsia="Times New Roman" w:hAnsi="Times New Roman" w:cs="Times New Roman"/>
+          <w:sz w:val="24"/>
+          <w:szCs w:val="24"/>
+        </w:rPr>
+        <w:t xml:space="preserve">Desde </w:t>
+      </w:r>
+      <w:r>
+        <w:rPr>
+          <w:rFonts w:ascii="Times New Roman" w:eastAsia="Times New Roman" w:hAnsi="Times New Roman" w:cs="Times New Roman"/>
+          <w:sz w:val="24"/>
+          <w:szCs w:val="24"/>
+        </w:rPr>
+        <w:t>este formulario, se podrá programar citas asociadas al paciente, añadiendo datos como su nombre. Los días para los que están programadas las citas, la fecha de inicio, la fecha de fin t la hora.</w:t>
+      </w:r>
+    </w:p>
+    <w:p>
+      <w:pPr>
+        <w:rPr>
+          <w:rFonts w:ascii="Times New Roman" w:eastAsia="Times New Roman" w:hAnsi="Times New Roman" w:cs="Times New Roman"/>
+          <w:sz w:val="24"/>
+          <w:szCs w:val="24"/>
+        </w:rPr>
+      </w:pPr>
+    </w:p>
+    <w:p>
+      <w:pPr>
+        <w:rPr>
+          <w:rFonts w:ascii="Times New Roman" w:eastAsia="Times New Roman" w:hAnsi="Times New Roman" w:cs="Times New Roman"/>
+          <w:sz w:val="24"/>
+          <w:szCs w:val="24"/>
+        </w:rPr>
+      </w:pPr>
+      <w:r>
+        <w:rPr>
+          <w:rFonts w:ascii="Times New Roman" w:eastAsia="Times New Roman" w:hAnsi="Times New Roman" w:cs="Times New Roman"/>
+          <w:noProof/>
+          <w:sz w:val="24"/>
+          <w:szCs w:val="24"/>
+        </w:rPr>
+        <w:drawing>
+          <wp:inline distT="0" distB="0" distL="0" distR="0">
+            <wp:extent cx="3324689" cy="4172532"/>
+            <wp:effectExtent l="0" t="0" r="9525" b="0"/>
+            <wp:docPr id="11" name="Imagen 11"/>
+            <wp:cNvGraphicFramePr>
+              <a:graphicFrameLocks xmlns:a="http://schemas.openxmlformats.org/drawingml/2006/main" noChangeAspect="1"/>
+            </wp:cNvGraphicFramePr>
+            <a:graphic xmlns:a="http://schemas.openxmlformats.org/drawingml/2006/main">
+              <a:graphicData uri="http://schemas.openxmlformats.org/drawingml/2006/picture">
+                <pic:pic xmlns:pic="http://schemas.openxmlformats.org/drawingml/2006/picture">
+                  <pic:nvPicPr>
+                    <pic:cNvPr id="11" name="Captura de pantalla 2024-03-06 234921.png"/>
+                    <pic:cNvPicPr/>
+                  </pic:nvPicPr>
+                  <pic:blipFill>
+                    <a:blip r:embed="rId15">
+                      <a:extLst>
+                        <a:ext uri="{28A0092B-C50C-407E-A947-70E740481C1C}">
+                          <a14:useLocalDpi xmlns:a14="http://schemas.microsoft.com/office/drawing/2010/main" val="0"/>
+                        </a:ext>
+                      </a:extLst>
+                    </a:blip>
+                    <a:stretch>
+                      <a:fillRect/>
+                    </a:stretch>
+                  </pic:blipFill>
+                  <pic:spPr>
+                    <a:xfrm>
+                      <a:off x="0" y="0"/>
+                      <a:ext cx="3324689" cy="4172532"/>
+                    </a:xfrm>
+                    <a:prstGeom prst="rect">
+                      <a:avLst/>
+                    </a:prstGeom>
+                  </pic:spPr>
+                </pic:pic>
+              </a:graphicData>
+            </a:graphic>
+          </wp:inline>
+        </w:drawing>
+      </w:r>
+    </w:p>
+    <w:p>
+      <w:pPr>
+        <w:rPr>
+          <w:rFonts w:ascii="Times New Roman" w:eastAsia="Times New Roman" w:hAnsi="Times New Roman" w:cs="Times New Roman"/>
+          <w:sz w:val="24"/>
+          <w:szCs w:val="24"/>
+        </w:rPr>
+      </w:pPr>
+      <w:r>
+        <w:rPr>
+          <w:rFonts w:ascii="Times New Roman" w:eastAsia="Times New Roman" w:hAnsi="Times New Roman" w:cs="Times New Roman"/>
+          <w:sz w:val="24"/>
+          <w:szCs w:val="24"/>
+        </w:rPr>
+        <w:br w:type="page"/>
+      </w:r>
+    </w:p>
+    <w:p>
+      <w:pPr>
+        <w:rPr>
+          <w:rFonts w:ascii="Times New Roman" w:eastAsia="Times New Roman" w:hAnsi="Times New Roman" w:cs="Times New Roman"/>
+          <w:sz w:val="24"/>
+          <w:szCs w:val="24"/>
+        </w:rPr>
+      </w:pPr>
+    </w:p>
+    <w:p>
+      <w:pPr>
+        <w:pStyle w:val="Ttulo2"/>
+        <w:rPr>
+          <w:rFonts w:ascii="Times New Roman" w:eastAsia="Times New Roman" w:hAnsi="Times New Roman" w:cs="Times New Roman"/>
+        </w:rPr>
+      </w:pPr>
+      <w:bookmarkStart w:id="27" w:name="_Toc160663259"/>
       <w:r>
         <w:rPr>
           <w:rFonts w:ascii="Times New Roman" w:eastAsia="Times New Roman" w:hAnsi="Times New Roman" w:cs="Times New Roman"/>
         </w:rPr>
         <w:t>Panel de Citas del Paciente</w:t>
       </w:r>
-      <w:bookmarkEnd w:id="26"/>
+      <w:bookmarkEnd w:id="27"/>
     </w:p>
     <w:p>
       <w:pPr>
@@ -3308,19 +3729,121 @@
     </w:p>
     <w:p>
       <w:pPr>
+        <w:rPr>
+          <w:rFonts w:ascii="Times New Roman" w:eastAsia="Times New Roman" w:hAnsi="Times New Roman" w:cs="Times New Roman"/>
+          <w:sz w:val="24"/>
+          <w:szCs w:val="24"/>
+        </w:rPr>
+      </w:pPr>
+    </w:p>
+    <w:p>
+      <w:pPr>
+        <w:rPr>
+          <w:rFonts w:ascii="Times New Roman" w:eastAsia="Times New Roman" w:hAnsi="Times New Roman" w:cs="Times New Roman"/>
+          <w:sz w:val="24"/>
+          <w:szCs w:val="24"/>
+        </w:rPr>
+      </w:pPr>
+      <w:r>
+        <w:rPr>
+          <w:rFonts w:ascii="Times New Roman" w:eastAsia="Times New Roman" w:hAnsi="Times New Roman" w:cs="Times New Roman"/>
+          <w:noProof/>
+          <w:sz w:val="24"/>
+          <w:szCs w:val="24"/>
+        </w:rPr>
+        <w:drawing>
+          <wp:inline distT="0" distB="0" distL="0" distR="0">
+            <wp:extent cx="5400040" cy="2889885"/>
+            <wp:effectExtent l="0" t="0" r="0" b="5715"/>
+            <wp:docPr id="10" name="Imagen 10"/>
+            <wp:cNvGraphicFramePr>
+              <a:graphicFrameLocks xmlns:a="http://schemas.openxmlformats.org/drawingml/2006/main" noChangeAspect="1"/>
+            </wp:cNvGraphicFramePr>
+            <a:graphic xmlns:a="http://schemas.openxmlformats.org/drawingml/2006/main">
+              <a:graphicData uri="http://schemas.openxmlformats.org/drawingml/2006/picture">
+                <pic:pic xmlns:pic="http://schemas.openxmlformats.org/drawingml/2006/picture">
+                  <pic:nvPicPr>
+                    <pic:cNvPr id="10" name="Captura de pantalla 2024-03-06 234424.png"/>
+                    <pic:cNvPicPr/>
+                  </pic:nvPicPr>
+                  <pic:blipFill>
+                    <a:blip r:embed="rId16" cstate="print">
+                      <a:extLst>
+                        <a:ext uri="{28A0092B-C50C-407E-A947-70E740481C1C}">
+                          <a14:useLocalDpi xmlns:a14="http://schemas.microsoft.com/office/drawing/2010/main" val="0"/>
+                        </a:ext>
+                      </a:extLst>
+                    </a:blip>
+                    <a:stretch>
+                      <a:fillRect/>
+                    </a:stretch>
+                  </pic:blipFill>
+                  <pic:spPr>
+                    <a:xfrm>
+                      <a:off x="0" y="0"/>
+                      <a:ext cx="5400040" cy="2889885"/>
+                    </a:xfrm>
+                    <a:prstGeom prst="rect">
+                      <a:avLst/>
+                    </a:prstGeom>
+                  </pic:spPr>
+                </pic:pic>
+              </a:graphicData>
+            </a:graphic>
+          </wp:inline>
+        </w:drawing>
+      </w:r>
+    </w:p>
+    <w:p>
+      <w:pPr>
+        <w:rPr>
+          <w:rFonts w:ascii="Times New Roman" w:eastAsia="Times New Roman" w:hAnsi="Times New Roman" w:cs="Times New Roman"/>
+          <w:sz w:val="24"/>
+          <w:szCs w:val="24"/>
+        </w:rPr>
+      </w:pPr>
+    </w:p>
+    <w:p>
+      <w:pPr>
+        <w:rPr>
+          <w:rFonts w:ascii="Times New Roman" w:eastAsia="Times New Roman" w:hAnsi="Times New Roman" w:cs="Times New Roman"/>
+          <w:sz w:val="24"/>
+          <w:szCs w:val="24"/>
+        </w:rPr>
+      </w:pPr>
+      <w:r>
+        <w:rPr>
+          <w:rFonts w:ascii="Times New Roman" w:eastAsia="Times New Roman" w:hAnsi="Times New Roman" w:cs="Times New Roman"/>
+          <w:sz w:val="24"/>
+          <w:szCs w:val="24"/>
+        </w:rPr>
+        <w:br w:type="page"/>
+      </w:r>
+    </w:p>
+    <w:p>
+      <w:pPr>
+        <w:rPr>
+          <w:rFonts w:ascii="Times New Roman" w:eastAsia="Times New Roman" w:hAnsi="Times New Roman" w:cs="Times New Roman"/>
+          <w:sz w:val="24"/>
+          <w:szCs w:val="24"/>
+        </w:rPr>
+      </w:pPr>
+    </w:p>
+    <w:p>
+      <w:pPr>
         <w:pStyle w:val="Ttulo2"/>
         <w:rPr>
           <w:rFonts w:ascii="Times New Roman" w:eastAsia="Times New Roman" w:hAnsi="Times New Roman" w:cs="Times New Roman"/>
         </w:rPr>
       </w:pPr>
-      <w:bookmarkStart w:id="27" w:name="_Toc160637452"/>
+      <w:bookmarkStart w:id="28" w:name="_Toc160663260"/>
       <w:r>
         <w:rPr>
           <w:rFonts w:ascii="Times New Roman" w:eastAsia="Times New Roman" w:hAnsi="Times New Roman" w:cs="Times New Roman"/>
         </w:rPr>
         <w:t>Panel de Visitas del Paciente</w:t>
       </w:r>
-      <w:bookmarkEnd w:id="27"/>
+      <w:bookmarkEnd w:id="28"/>
     </w:p>
     <w:p>
       <w:pPr>
@@ -3395,7 +3918,7 @@
                     <pic:cNvPicPr/>
                   </pic:nvPicPr>
                   <pic:blipFill>
-                    <a:blip r:embed="rId14" cstate="print">
+                    <a:blip r:embed="rId17" cstate="print">
                       <a:extLst>
                         <a:ext uri="{28A0092B-C50C-407E-A947-70E740481C1C}">
                           <a14:useLocalDpi xmlns:a14="http://schemas.microsoft.com/office/drawing/2010/main" val="0"/>
@@ -3442,7 +3965,7 @@
           <w:rFonts w:ascii="Times New Roman" w:eastAsia="Times New Roman" w:hAnsi="Times New Roman" w:cs="Times New Roman"/>
         </w:rPr>
       </w:pPr>
-      <w:bookmarkStart w:id="28" w:name="_Toc160637453"/>
+      <w:bookmarkStart w:id="29" w:name="_Toc160663261"/>
       <w:r>
         <w:rPr>
           <w:rFonts w:ascii="Times New Roman" w:eastAsia="Times New Roman" w:hAnsi="Times New Roman" w:cs="Times New Roman"/>
@@ -3456,10 +3979,17 @@
         </w:rPr>
         <w:t>añadir visitas</w:t>
       </w:r>
-    </w:p>
-    <w:p>
-      <w:r>
-        <w:t>En este formulario tendremos la opción de agregar una nueva cita, ingresando los datos de tipo, trauma y lugar desde un desplegable. Además, incluiremos la fecha, si está comunicado, si está derivado y la clasificación.</w:t>
+      <w:bookmarkEnd w:id="29"/>
+    </w:p>
+    <w:p>
+      <w:r>
+        <w:t xml:space="preserve">En este formulario tendremos la opción de agregar una nueva </w:t>
+      </w:r>
+      <w:r>
+        <w:t>visita</w:t>
+      </w:r>
+      <w:r>
+        <w:t>, ingresando los datos de tipo, trauma y lugar desde un desplegable. Además, incluiremos la fecha, si está comunicado, si está derivado y la clasificación.</w:t>
       </w:r>
     </w:p>
     <w:p/>
@@ -3484,7 +4014,7 @@
                     <pic:cNvPicPr/>
                   </pic:nvPicPr>
                   <pic:blipFill>
-                    <a:blip r:embed="rId15">
+                    <a:blip r:embed="rId18">
                       <a:extLst>
                         <a:ext uri="{28A0092B-C50C-407E-A947-70E740481C1C}">
                           <a14:useLocalDpi xmlns:a14="http://schemas.microsoft.com/office/drawing/2010/main" val="0"/>
@@ -3510,6 +4040,8 @@
           </wp:inline>
         </w:drawing>
       </w:r>
+      <w:bookmarkStart w:id="30" w:name="_GoBack"/>
+      <w:bookmarkEnd w:id="30"/>
     </w:p>
     <w:p/>
     <w:p>
@@ -3517,76 +4049,42 @@
         <w:br w:type="page"/>
       </w:r>
     </w:p>
+    <w:p>
+      <w:pPr>
+        <w:pStyle w:val="Ttulo2"/>
+        <w:rPr>
+          <w:rFonts w:ascii="Times New Roman" w:eastAsia="Times New Roman" w:hAnsi="Times New Roman" w:cs="Times New Roman"/>
+        </w:rPr>
+      </w:pPr>
+      <w:bookmarkStart w:id="31" w:name="_Toc160663262"/>
+      <w:r>
+        <w:rPr>
+          <w:rFonts w:ascii="Times New Roman" w:eastAsia="Times New Roman" w:hAnsi="Times New Roman" w:cs="Times New Roman"/>
+        </w:rPr>
+        <w:lastRenderedPageBreak/>
+        <w:t>Formulario añadir citas</w:t>
+      </w:r>
+      <w:bookmarkEnd w:id="31"/>
+    </w:p>
+    <w:p>
+      <w:r>
+        <w:t xml:space="preserve">En este formulario tendremos la opción de agregar una nueva cita, ingresando </w:t>
+      </w:r>
+      <w:r>
+        <w:t>la nota asociada al paciente y la fecha</w:t>
+      </w:r>
+    </w:p>
     <w:p/>
     <w:p>
-      <w:pPr>
-        <w:pStyle w:val="Ttulo2"/>
-        <w:rPr>
-          <w:rFonts w:ascii="Times New Roman" w:eastAsia="Times New Roman" w:hAnsi="Times New Roman" w:cs="Times New Roman"/>
-        </w:rPr>
-      </w:pPr>
-    </w:p>
-    <w:p>
-      <w:pPr>
-        <w:pStyle w:val="Ttulo2"/>
-        <w:rPr>
-          <w:rFonts w:ascii="Times New Roman" w:eastAsia="Times New Roman" w:hAnsi="Times New Roman" w:cs="Times New Roman"/>
-        </w:rPr>
-      </w:pPr>
-      <w:r>
-        <w:rPr>
-          <w:rFonts w:ascii="Times New Roman" w:eastAsia="Times New Roman" w:hAnsi="Times New Roman" w:cs="Times New Roman"/>
-        </w:rPr>
-        <w:t>Panel de Calendario</w:t>
-      </w:r>
-      <w:bookmarkEnd w:id="28"/>
-    </w:p>
-    <w:p>
-      <w:pPr>
-        <w:rPr>
-          <w:rFonts w:ascii="Times New Roman" w:eastAsia="Times New Roman" w:hAnsi="Times New Roman" w:cs="Times New Roman"/>
-          <w:sz w:val="24"/>
-          <w:szCs w:val="24"/>
-        </w:rPr>
-      </w:pPr>
-      <w:r>
-        <w:rPr>
-          <w:rFonts w:ascii="Times New Roman" w:eastAsia="Times New Roman" w:hAnsi="Times New Roman" w:cs="Times New Roman"/>
-          <w:sz w:val="24"/>
-          <w:szCs w:val="24"/>
-        </w:rPr>
-        <w:t>En este panel se muestra la vista de un calendario donde se podrá seleccionar año, mes y día. Además, hay una zona específica para ver las citas del día seleccionado, donde se mostrará si hay visita, hora, una nota y el paciente correspondiente. También tendremos acceso a los botones de acción rápida para crear, editar y eliminar citas.</w:t>
-      </w:r>
-    </w:p>
-    <w:p>
-      <w:pPr>
-        <w:rPr>
-          <w:rFonts w:ascii="Times New Roman" w:eastAsia="Times New Roman" w:hAnsi="Times New Roman" w:cs="Times New Roman"/>
-          <w:sz w:val="24"/>
-          <w:szCs w:val="24"/>
-        </w:rPr>
-      </w:pPr>
-    </w:p>
-    <w:p>
-      <w:pPr>
-        <w:rPr>
-          <w:rFonts w:ascii="Times New Roman" w:eastAsia="Times New Roman" w:hAnsi="Times New Roman" w:cs="Times New Roman"/>
-          <w:sz w:val="24"/>
-          <w:szCs w:val="24"/>
-        </w:rPr>
-      </w:pPr>
-      <w:r>
-        <w:rPr>
-          <w:rFonts w:ascii="Times New Roman" w:eastAsia="Times New Roman" w:hAnsi="Times New Roman" w:cs="Times New Roman"/>
+      <w:r>
+        <w:rPr>
           <w:noProof/>
-          <w:sz w:val="24"/>
-          <w:szCs w:val="24"/>
         </w:rPr>
         <w:drawing>
           <wp:inline distT="0" distB="0" distL="0" distR="0">
-            <wp:extent cx="5400040" cy="2900680"/>
-            <wp:effectExtent l="0" t="0" r="0" b="0"/>
-            <wp:docPr id="19" name="Imagen 19"/>
+            <wp:extent cx="3639058" cy="4772691"/>
+            <wp:effectExtent l="0" t="0" r="0" b="8890"/>
+            <wp:docPr id="8" name="Imagen 8"/>
             <wp:cNvGraphicFramePr>
               <a:graphicFrameLocks xmlns:a="http://schemas.openxmlformats.org/drawingml/2006/main" noChangeAspect="1"/>
             </wp:cNvGraphicFramePr>
@@ -3594,11 +4092,116 @@
               <a:graphicData uri="http://schemas.openxmlformats.org/drawingml/2006/picture">
                 <pic:pic xmlns:pic="http://schemas.openxmlformats.org/drawingml/2006/picture">
                   <pic:nvPicPr>
-                    <pic:cNvPr id="19" name="Captura de pantalla 2024-03-06 034123.png"/>
+                    <pic:cNvPr id="8" name="Captura de pantalla 2024-03-06 233531.png"/>
                     <pic:cNvPicPr/>
                   </pic:nvPicPr>
                   <pic:blipFill>
-                    <a:blip r:embed="rId16" cstate="print">
+                    <a:blip r:embed="rId19">
+                      <a:extLst>
+                        <a:ext uri="{28A0092B-C50C-407E-A947-70E740481C1C}">
+                          <a14:useLocalDpi xmlns:a14="http://schemas.microsoft.com/office/drawing/2010/main" val="0"/>
+                        </a:ext>
+                      </a:extLst>
+                    </a:blip>
+                    <a:stretch>
+                      <a:fillRect/>
+                    </a:stretch>
+                  </pic:blipFill>
+                  <pic:spPr>
+                    <a:xfrm>
+                      <a:off x="0" y="0"/>
+                      <a:ext cx="3639058" cy="4772691"/>
+                    </a:xfrm>
+                    <a:prstGeom prst="rect">
+                      <a:avLst/>
+                    </a:prstGeom>
+                  </pic:spPr>
+                </pic:pic>
+              </a:graphicData>
+            </a:graphic>
+          </wp:inline>
+        </w:drawing>
+      </w:r>
+    </w:p>
+    <w:p>
+      <w:r>
+        <w:br w:type="page"/>
+      </w:r>
+    </w:p>
+    <w:p/>
+    <w:p>
+      <w:pPr>
+        <w:pStyle w:val="Ttulo2"/>
+        <w:rPr>
+          <w:rFonts w:ascii="Times New Roman" w:eastAsia="Times New Roman" w:hAnsi="Times New Roman" w:cs="Times New Roman"/>
+        </w:rPr>
+      </w:pPr>
+      <w:bookmarkStart w:id="32" w:name="_Toc160663263"/>
+      <w:r>
+        <w:rPr>
+          <w:rFonts w:ascii="Times New Roman" w:eastAsia="Times New Roman" w:hAnsi="Times New Roman" w:cs="Times New Roman"/>
+        </w:rPr>
+        <w:t>Panel de Calendario</w:t>
+      </w:r>
+      <w:bookmarkEnd w:id="32"/>
+    </w:p>
+    <w:p>
+      <w:pPr>
+        <w:rPr>
+          <w:rFonts w:ascii="Times New Roman" w:eastAsia="Times New Roman" w:hAnsi="Times New Roman" w:cs="Times New Roman"/>
+          <w:sz w:val="24"/>
+          <w:szCs w:val="24"/>
+        </w:rPr>
+      </w:pPr>
+      <w:r>
+        <w:rPr>
+          <w:rFonts w:ascii="Times New Roman" w:eastAsia="Times New Roman" w:hAnsi="Times New Roman" w:cs="Times New Roman"/>
+          <w:sz w:val="24"/>
+          <w:szCs w:val="24"/>
+        </w:rPr>
+        <w:t>En este panel se muestra la vista de un calendario donde se podrá seleccionar año, mes y día. Además, hay una zona específica para ver las citas del día seleccionado, donde se mostrará si hay visita, hora, una nota y el paciente correspondiente</w:t>
+      </w:r>
+      <w:r>
+        <w:rPr>
+          <w:rFonts w:ascii="Times New Roman" w:eastAsia="Times New Roman" w:hAnsi="Times New Roman" w:cs="Times New Roman"/>
+          <w:sz w:val="24"/>
+          <w:szCs w:val="24"/>
+        </w:rPr>
+        <w:t>.</w:t>
+      </w:r>
+    </w:p>
+    <w:p>
+      <w:pPr>
+        <w:rPr>
+          <w:rFonts w:ascii="Times New Roman" w:eastAsia="Times New Roman" w:hAnsi="Times New Roman" w:cs="Times New Roman"/>
+          <w:sz w:val="24"/>
+          <w:szCs w:val="24"/>
+        </w:rPr>
+      </w:pPr>
+      <w:r>
+        <w:rPr>
+          <w:rFonts w:ascii="Times New Roman" w:eastAsia="Times New Roman" w:hAnsi="Times New Roman" w:cs="Times New Roman"/>
+          <w:noProof/>
+          <w:sz w:val="24"/>
+          <w:szCs w:val="24"/>
+        </w:rPr>
+        <w:drawing>
+          <wp:inline distT="0" distB="0" distL="0" distR="0">
+            <wp:extent cx="5400040" cy="2900680"/>
+            <wp:effectExtent l="0" t="0" r="0" b="0"/>
+            <wp:docPr id="12" name="Imagen 12"/>
+            <wp:cNvGraphicFramePr>
+              <a:graphicFrameLocks xmlns:a="http://schemas.openxmlformats.org/drawingml/2006/main" noChangeAspect="1"/>
+            </wp:cNvGraphicFramePr>
+            <a:graphic xmlns:a="http://schemas.openxmlformats.org/drawingml/2006/main">
+              <a:graphicData uri="http://schemas.openxmlformats.org/drawingml/2006/picture">
+                <pic:pic xmlns:pic="http://schemas.openxmlformats.org/drawingml/2006/picture">
+                  <pic:nvPicPr>
+                    <pic:cNvPr id="12" name="Captura de pantalla 2024-03-07 000412.png"/>
+                    <pic:cNvPicPr/>
+                  </pic:nvPicPr>
+                  <pic:blipFill>
+                    <a:blip r:embed="rId20" cstate="print">
                       <a:extLst>
                         <a:ext uri="{28A0092B-C50C-407E-A947-70E740481C1C}">
                           <a14:useLocalDpi xmlns:a14="http://schemas.microsoft.com/office/drawing/2010/main" val="0"/>
@@ -3660,7 +4263,7 @@
           <w:rFonts w:ascii="Times New Roman" w:eastAsia="Times New Roman" w:hAnsi="Times New Roman" w:cs="Times New Roman"/>
         </w:rPr>
       </w:pPr>
-      <w:bookmarkStart w:id="29" w:name="_Toc160637454"/>
+      <w:bookmarkStart w:id="33" w:name="_Toc160663264"/>
       <w:r>
         <w:rPr>
           <w:rFonts w:ascii="Times New Roman" w:eastAsia="Times New Roman" w:hAnsi="Times New Roman" w:cs="Times New Roman"/>
@@ -3668,7 +4271,7 @@
         <w:lastRenderedPageBreak/>
         <w:t>Documentación del Código</w:t>
       </w:r>
-      <w:bookmarkEnd w:id="29"/>
+      <w:bookmarkEnd w:id="33"/>
     </w:p>
     <w:p>
       <w:pPr>
@@ -3857,8 +4460,6 @@
         </w:rPr>
         <w:t xml:space="preserve"> se centra en separar las preocupaciones y mantener la lógica de negocio independiente de los detalles de la infraestructura y la interfaz de usuario. Utiliza capas concéntricas con una dependencia unidireccional, lo que facilita la prueba y la modificación de cada componente de forma independiente.</w:t>
       </w:r>
-      <w:bookmarkStart w:id="30" w:name="_GoBack"/>
-      <w:bookmarkEnd w:id="30"/>
     </w:p>
     <w:p>
       <w:pPr>
@@ -5385,7 +5986,7 @@
                     <pic:cNvPicPr preferRelativeResize="0"/>
                   </pic:nvPicPr>
                   <pic:blipFill>
-                    <a:blip r:embed="rId17"/>
+                    <a:blip r:embed="rId21"/>
                     <a:srcRect/>
                     <a:stretch>
                       <a:fillRect/>
@@ -5781,7 +6382,7 @@
         </w:rPr>
         <w:t xml:space="preserve">: Permite que un objeto sea creado sin tener que especificar su clase exacta. </w:t>
       </w:r>
-      <w:hyperlink r:id="rId18">
+      <w:hyperlink r:id="rId22">
         <w:r>
           <w:rPr>
             <w:rFonts w:ascii="Times New Roman" w:eastAsia="Times New Roman" w:hAnsi="Times New Roman" w:cs="Times New Roman"/>
@@ -5924,7 +6525,7 @@
                     <pic:cNvPicPr preferRelativeResize="0"/>
                   </pic:nvPicPr>
                   <pic:blipFill>
-                    <a:blip r:embed="rId19"/>
+                    <a:blip r:embed="rId23"/>
                     <a:srcRect/>
                     <a:stretch>
                       <a:fillRect/>
@@ -6176,7 +6777,7 @@
         </w:rPr>
         <w:t xml:space="preserve">: El sujeto no necesita saber nada sobre los observadores, más allá del hecho de que implementan una interfaz de observador. </w:t>
       </w:r>
-      <w:hyperlink r:id="rId20">
+      <w:hyperlink r:id="rId24">
         <w:r>
           <w:rPr>
             <w:rFonts w:ascii="Times New Roman" w:eastAsia="Times New Roman" w:hAnsi="Times New Roman" w:cs="Times New Roman"/>
@@ -6295,7 +6896,7 @@
                     <pic:cNvPicPr preferRelativeResize="0"/>
                   </pic:nvPicPr>
                   <pic:blipFill>
-                    <a:blip r:embed="rId21"/>
+                    <a:blip r:embed="rId25"/>
                     <a:srcRect/>
                     <a:stretch>
                       <a:fillRect/>
@@ -6376,7 +6977,41 @@
           <w:sz w:val="24"/>
           <w:szCs w:val="24"/>
         </w:rPr>
-        <w:t xml:space="preserve"> entre sí. Al utilizar un objeto mediador para manejar la comunicación entre los objetos, podemos reducir las dependencias directas entre ellos y hacer que el código sea más fácil de mantener y evolucionar. En nuestro proyecto, hemos utilizado el patrón Mediator para manejar la comunicación entre diferentes partes de la aplicación.”</w:t>
+        <w:t xml:space="preserve"> entre sí. </w:t>
+      </w:r>
+      <w:r>
+        <w:rPr>
+          <w:rFonts w:ascii="Times New Roman" w:eastAsia="Times New Roman" w:hAnsi="Times New Roman" w:cs="Times New Roman"/>
+          <w:sz w:val="24"/>
+          <w:szCs w:val="24"/>
+          <w:u w:val="single"/>
+        </w:rPr>
+        <w:t>Al utilizar un objeto mediador para manejar la comunicación entre los objetos, podemos reducir las dependencias directas entre ellos y hacer que el código sea más fácil de mantener y evolucionar.</w:t>
+      </w:r>
+      <w:r>
+        <w:rPr>
+          <w:rFonts w:ascii="Times New Roman" w:eastAsia="Times New Roman" w:hAnsi="Times New Roman" w:cs="Times New Roman"/>
+          <w:sz w:val="24"/>
+          <w:szCs w:val="24"/>
+        </w:rPr>
+        <w:t xml:space="preserve"> En nuestro proyecto, hemos utilizado el patrón Mediator para </w:t>
+      </w:r>
+      <w:r>
+        <w:rPr>
+          <w:rFonts w:ascii="Times New Roman" w:eastAsia="Times New Roman" w:hAnsi="Times New Roman" w:cs="Times New Roman"/>
+          <w:sz w:val="24"/>
+          <w:szCs w:val="24"/>
+          <w:u w:val="single"/>
+        </w:rPr>
+        <w:t>manejar</w:t>
+      </w:r>
+      <w:r>
+        <w:rPr>
+          <w:rFonts w:ascii="Times New Roman" w:eastAsia="Times New Roman" w:hAnsi="Times New Roman" w:cs="Times New Roman"/>
+          <w:sz w:val="24"/>
+          <w:szCs w:val="24"/>
+        </w:rPr>
+        <w:t xml:space="preserve"> la comunicación entre diferentes partes de la aplicación.”</w:t>
       </w:r>
     </w:p>
     <w:p>
@@ -6588,7 +7223,7 @@
                     <pic:cNvPicPr preferRelativeResize="0"/>
                   </pic:nvPicPr>
                   <pic:blipFill>
-                    <a:blip r:embed="rId22"/>
+                    <a:blip r:embed="rId26"/>
                     <a:srcRect/>
                     <a:stretch>
                       <a:fillRect/>
@@ -6637,13 +7272,13 @@
           <w:rFonts w:ascii="Times New Roman" w:eastAsia="Times New Roman" w:hAnsi="Times New Roman" w:cs="Times New Roman"/>
         </w:rPr>
       </w:pPr>
-      <w:bookmarkStart w:id="31" w:name="_Toc160637455"/>
+      <w:bookmarkStart w:id="34" w:name="_Toc160663265"/>
       <w:r>
         <w:rPr>
           <w:rFonts w:ascii="Times New Roman" w:eastAsia="Times New Roman" w:hAnsi="Times New Roman" w:cs="Times New Roman"/>
         </w:rPr>
         <w:lastRenderedPageBreak/>
-        <w:t xml:space="preserve">¿Porque hemos decidido refactorizar y pasar del MVVM a </w:t>
+        <w:t xml:space="preserve">¿Porque hemos decidido refactorizar y pasar de MVVM a </w:t>
       </w:r>
       <w:r>
         <w:rPr>
@@ -6679,8 +7314,9 @@
         </w:rPr>
         <w:t>?</w:t>
       </w:r>
-      <w:bookmarkEnd w:id="31"/>
-    </w:p>
+      <w:bookmarkEnd w:id="34"/>
+    </w:p>
+    <w:p/>
     <w:p>
       <w:r>
         <w:t xml:space="preserve">Cambiar de la arquitectura MVVM a la arquitectura hexagonal y </w:t>
@@ -6786,14 +7422,14 @@
           <w:rFonts w:ascii="Times New Roman" w:eastAsia="Times New Roman" w:hAnsi="Times New Roman" w:cs="Times New Roman"/>
         </w:rPr>
       </w:pPr>
-      <w:bookmarkStart w:id="32" w:name="_Toc160637456"/>
+      <w:bookmarkStart w:id="35" w:name="_Toc160663266"/>
       <w:r>
         <w:rPr>
           <w:rFonts w:ascii="Times New Roman" w:eastAsia="Times New Roman" w:hAnsi="Times New Roman" w:cs="Times New Roman"/>
         </w:rPr>
         <w:t>Tabla de Planificación del Proyecto en Horas:</w:t>
       </w:r>
-      <w:bookmarkEnd w:id="32"/>
+      <w:bookmarkEnd w:id="35"/>
     </w:p>
     <w:p/>
     <w:p>
@@ -8416,26 +9052,27 @@
           <w:rFonts w:ascii="Times New Roman" w:eastAsia="Times New Roman" w:hAnsi="Times New Roman" w:cs="Times New Roman"/>
         </w:rPr>
       </w:pPr>
-      <w:bookmarkStart w:id="33" w:name="_Toc160637457"/>
+      <w:bookmarkStart w:id="36" w:name="_Toc160663267"/>
       <w:r>
         <w:rPr>
           <w:rFonts w:ascii="Times New Roman" w:eastAsia="Times New Roman" w:hAnsi="Times New Roman" w:cs="Times New Roman"/>
         </w:rPr>
         <w:t>Bibliografía</w:t>
       </w:r>
-      <w:bookmarkEnd w:id="33"/>
-    </w:p>
-    <w:p>
-      <w:pPr>
-        <w:rPr>
-          <w:rFonts w:ascii="Times New Roman" w:eastAsia="Times New Roman" w:hAnsi="Times New Roman" w:cs="Times New Roman"/>
-        </w:rPr>
-      </w:pPr>
-    </w:p>
-    <w:p>
-      <w:pPr>
-        <w:rPr>
-          <w:rFonts w:ascii="Times New Roman" w:eastAsia="Times New Roman" w:hAnsi="Times New Roman" w:cs="Times New Roman"/>
+      <w:bookmarkEnd w:id="36"/>
+    </w:p>
+    <w:p>
+      <w:pPr>
+        <w:rPr>
+          <w:rFonts w:ascii="Times New Roman" w:eastAsia="Times New Roman" w:hAnsi="Times New Roman" w:cs="Times New Roman"/>
+        </w:rPr>
+      </w:pPr>
+    </w:p>
+    <w:p>
+      <w:pPr>
+        <w:rPr>
+          <w:rFonts w:ascii="Times New Roman" w:eastAsia="Times New Roman" w:hAnsi="Times New Roman" w:cs="Times New Roman"/>
+          <w:u w:val="single"/>
         </w:rPr>
       </w:pPr>
       <w:r>
@@ -8509,24 +9146,12 @@
       <w:r>
         <w:t xml:space="preserve">. (s.f.). Redescubre la programación. YouTube. Recuperado de </w:t>
       </w:r>
-      <w:hyperlink r:id="rId23" w:history="1">
+      <w:hyperlink r:id="rId27" w:history="1">
         <w:r>
           <w:rPr>
             <w:rStyle w:val="Hipervnculo"/>
           </w:rPr>
-          <w:t>https://www.you</w:t>
-        </w:r>
-        <w:r>
-          <w:rPr>
-            <w:rStyle w:val="Hipervnculo"/>
-          </w:rPr>
-          <w:t>t</w:t>
-        </w:r>
-        <w:r>
-          <w:rPr>
-            <w:rStyle w:val="Hipervnculo"/>
-          </w:rPr>
-          <w:t>ube.com/@CodelyTV</w:t>
+          <w:t>https://www.youtube.com/@CodelyTV</w:t>
         </w:r>
       </w:hyperlink>
     </w:p>
@@ -8545,7 +9170,7 @@
       <w:r>
         <w:t xml:space="preserve">. (s.f.). Qué es la arquitectura hexagonal. Recuperado de </w:t>
       </w:r>
-      <w:hyperlink r:id="rId24" w:history="1">
+      <w:hyperlink r:id="rId28" w:history="1">
         <w:r>
           <w:rPr>
             <w:rStyle w:val="Hipervnculo"/>
@@ -8577,24 +9202,12 @@
       <w:r>
         <w:t xml:space="preserve">. (s.f.). Patrones de diseño de software y su aplicación. Recuperado de </w:t>
       </w:r>
-      <w:hyperlink r:id="rId25" w:history="1">
+      <w:hyperlink r:id="rId29" w:history="1">
         <w:r>
           <w:rPr>
             <w:rStyle w:val="Hipervnculo"/>
           </w:rPr>
-          <w:t>https://bravedeveloper.com/pat</w:t>
-        </w:r>
-        <w:r>
-          <w:rPr>
-            <w:rStyle w:val="Hipervnculo"/>
-          </w:rPr>
-          <w:t>r</w:t>
-        </w:r>
-        <w:r>
-          <w:rPr>
-            <w:rStyle w:val="Hipervnculo"/>
-          </w:rPr>
-          <w:t>ones-de-diseno-de-software-y-su-aplicacion/</w:t>
+          <w:t>https://bravedeveloper.com/patrones-de-diseno-de-software-y-su-aplicacion/</w:t>
         </w:r>
       </w:hyperlink>
     </w:p>
@@ -8632,7 +9245,7 @@
       <w:r>
         <w:t xml:space="preserve"> .NET blog. Recuperado de </w:t>
       </w:r>
-      <w:hyperlink r:id="rId26" w:history="1">
+      <w:hyperlink r:id="rId30" w:history="1">
         <w:r>
           <w:rPr>
             <w:rStyle w:val="Hipervnculo"/>
@@ -8667,7 +9280,7 @@
       <w:r>
         <w:t xml:space="preserve">: Una guía esencial para principiantes. Recuperado de </w:t>
       </w:r>
-      <w:hyperlink r:id="rId27" w:history="1">
+      <w:hyperlink r:id="rId31" w:history="1">
         <w:r>
           <w:rPr>
             <w:rStyle w:val="Hipervnculo"/>
@@ -8686,7 +9299,7 @@
       <w:r>
         <w:t xml:space="preserve">YouTube. (s.f.). Aprende los 3 Fundamentos de CLEAN ARCHITECTURE (Arquitectura Limpia) en iOS y Swift. Recuperado de </w:t>
       </w:r>
-      <w:hyperlink r:id="rId28" w:history="1">
+      <w:hyperlink r:id="rId32" w:history="1">
         <w:r>
           <w:rPr>
             <w:rStyle w:val="Hipervnculo"/>
@@ -8719,8 +9332,8 @@
       </w:pPr>
     </w:p>
     <w:sectPr>
-      <w:headerReference w:type="default" r:id="rId29"/>
-      <w:footerReference w:type="default" r:id="rId30"/>
+      <w:headerReference w:type="default" r:id="rId33"/>
+      <w:footerReference w:type="default" r:id="rId34"/>
       <w:pgSz w:w="11906" w:h="16838"/>
       <w:pgMar w:top="1417" w:right="1701" w:bottom="1417" w:left="1701" w:header="708" w:footer="708" w:gutter="0"/>
       <w:pgNumType w:start="1"/>
@@ -10778,6 +11391,7 @@
   <w:style w:type="character" w:default="1" w:styleId="Fuentedeprrafopredeter">
     <w:name w:val="Default Paragraph Font"/>
     <w:uiPriority w:val="1"/>
+    <w:semiHidden/>
     <w:unhideWhenUsed/>
   </w:style>
   <w:style w:type="table" w:default="1" w:styleId="Tablanormal">
@@ -11663,7 +12277,7 @@
 </file>
 
 <file path=customXml/itemProps2.xml><?xml version="1.0" encoding="utf-8"?>
-<ds:datastoreItem xmlns:ds="http://schemas.openxmlformats.org/officeDocument/2006/customXml" ds:itemID="{4D216836-4E07-4470-BA1F-2307765A7B27}">
+<ds:datastoreItem xmlns:ds="http://schemas.openxmlformats.org/officeDocument/2006/customXml" ds:itemID="{312DF348-1CA9-49A7-B6D1-0114209129B8}">
   <ds:schemaRefs>
     <ds:schemaRef ds:uri="http://schemas.openxmlformats.org/officeDocument/2006/bibliography"/>
   </ds:schemaRefs>

</xml_diff>